<commit_message>
Page of rough work commands i used
I wrote out these commands and used them as references for the next
ones in line and also to keep track of what i had already done.
</commit_message>
<xml_diff>
--- a/Rough work neo4j.docx
+++ b/Rough work neo4j.docx
@@ -14,14 +14,16 @@
           <w:sz w:val="40"/>
           <w:szCs w:val="40"/>
         </w:rPr>
-        <w:t>This is a draft d</w:t>
-      </w:r>
+        <w:t>This is a rough work document</w:t>
+      </w:r>
+      <w:bookmarkStart w:id="0" w:name="_GoBack"/>
+      <w:bookmarkEnd w:id="0"/>
       <w:r>
         <w:rPr>
           <w:sz w:val="40"/>
           <w:szCs w:val="40"/>
         </w:rPr>
-        <w:t xml:space="preserve">ocument that I used to write down what I was doing </w:t>
+        <w:t xml:space="preserve"> that I used to write down what I was doing </w:t>
       </w:r>
       <w:r>
         <w:rPr>
@@ -30,8 +32,6 @@
         </w:rPr>
         <w:t xml:space="preserve">and going to do </w:t>
       </w:r>
-      <w:bookmarkStart w:id="0" w:name="_GoBack"/>
-      <w:bookmarkEnd w:id="0"/>
       <w:r>
         <w:rPr>
           <w:sz w:val="40"/>
@@ -79,18 +79,48 @@
         <w:rPr>
           <w:color w:val="7F7F7F" w:themeColor="text1" w:themeTint="80"/>
         </w:rPr>
-        <w:t>CREATE (n:collegeCourse</w:t>
-      </w:r>
+        <w:t>CREATE (</w:t>
+      </w:r>
+      <w:proofErr w:type="spellStart"/>
       <w:r>
         <w:rPr>
           <w:color w:val="7F7F7F" w:themeColor="text1" w:themeTint="80"/>
         </w:rPr>
-        <w:t xml:space="preserve">  {courseName: "BSc Computing in </w:t>
-      </w:r>
+        <w:t>n</w:t>
+      </w:r>
+      <w:proofErr w:type="gramStart"/>
       <w:r>
         <w:rPr>
           <w:color w:val="7F7F7F" w:themeColor="text1" w:themeTint="80"/>
         </w:rPr>
+        <w:t>:collegeCourse</w:t>
+      </w:r>
+      <w:proofErr w:type="spellEnd"/>
+      <w:proofErr w:type="gramEnd"/>
+      <w:r>
+        <w:rPr>
+          <w:color w:val="7F7F7F" w:themeColor="text1" w:themeTint="80"/>
+        </w:rPr>
+        <w:t xml:space="preserve">  {</w:t>
+      </w:r>
+      <w:proofErr w:type="spellStart"/>
+      <w:r>
+        <w:rPr>
+          <w:color w:val="7F7F7F" w:themeColor="text1" w:themeTint="80"/>
+        </w:rPr>
+        <w:t>courseName</w:t>
+      </w:r>
+      <w:proofErr w:type="spellEnd"/>
+      <w:r>
+        <w:rPr>
+          <w:color w:val="7F7F7F" w:themeColor="text1" w:themeTint="80"/>
+        </w:rPr>
+        <w:t xml:space="preserve">: "BSc Computing in </w:t>
+      </w:r>
+      <w:r>
+        <w:rPr>
+          <w:color w:val="7F7F7F" w:themeColor="text1" w:themeTint="80"/>
+        </w:rPr>
         <w:t>Software Development"}) return n</w:t>
       </w:r>
     </w:p>
@@ -118,7 +148,43 @@
         <w:rPr>
           <w:color w:val="1F497D" w:themeColor="text2"/>
         </w:rPr>
-        <w:t>CREATE (d:days  {dayName: "Monday"}) return d</w:t>
+        <w:t>CREATE (</w:t>
+      </w:r>
+      <w:proofErr w:type="spellStart"/>
+      <w:r>
+        <w:rPr>
+          <w:color w:val="1F497D" w:themeColor="text2"/>
+        </w:rPr>
+        <w:t>d</w:t>
+      </w:r>
+      <w:proofErr w:type="gramStart"/>
+      <w:r>
+        <w:rPr>
+          <w:color w:val="1F497D" w:themeColor="text2"/>
+        </w:rPr>
+        <w:t>:days</w:t>
+      </w:r>
+      <w:proofErr w:type="spellEnd"/>
+      <w:proofErr w:type="gramEnd"/>
+      <w:r>
+        <w:rPr>
+          <w:color w:val="1F497D" w:themeColor="text2"/>
+        </w:rPr>
+        <w:t xml:space="preserve">  {</w:t>
+      </w:r>
+      <w:proofErr w:type="spellStart"/>
+      <w:r>
+        <w:rPr>
+          <w:color w:val="1F497D" w:themeColor="text2"/>
+        </w:rPr>
+        <w:t>dayName</w:t>
+      </w:r>
+      <w:proofErr w:type="spellEnd"/>
+      <w:r>
+        <w:rPr>
+          <w:color w:val="1F497D" w:themeColor="text2"/>
+        </w:rPr>
+        <w:t>: "Monday"}) return d</w:t>
       </w:r>
     </w:p>
     <w:p>
@@ -159,19 +225,77 @@
         <w:rPr>
           <w:color w:val="4F81BD" w:themeColor="accent1"/>
         </w:rPr>
-        <w:t>MATCH (n:collegeCourse</w:t>
-      </w:r>
+        <w:t>MATCH (</w:t>
+      </w:r>
+      <w:proofErr w:type="spellStart"/>
       <w:r>
         <w:rPr>
           <w:color w:val="4F81BD" w:themeColor="accent1"/>
         </w:rPr>
-        <w:t xml:space="preserve"> { courseName: "BSc Computing in </w:t>
-      </w:r>
+        <w:t>n</w:t>
+      </w:r>
+      <w:proofErr w:type="gramStart"/>
       <w:r>
         <w:rPr>
           <w:color w:val="4F81BD" w:themeColor="accent1"/>
         </w:rPr>
-        <w:t>Software Development"}), (d:days { dayName: "Monday"}) CREATE (n)-[:Days]-&gt;(d)</w:t>
+        <w:t>:collegeCourse</w:t>
+      </w:r>
+      <w:proofErr w:type="spellEnd"/>
+      <w:proofErr w:type="gramEnd"/>
+      <w:r>
+        <w:rPr>
+          <w:color w:val="4F81BD" w:themeColor="accent1"/>
+        </w:rPr>
+        <w:t xml:space="preserve"> { </w:t>
+      </w:r>
+      <w:proofErr w:type="spellStart"/>
+      <w:r>
+        <w:rPr>
+          <w:color w:val="4F81BD" w:themeColor="accent1"/>
+        </w:rPr>
+        <w:t>courseName</w:t>
+      </w:r>
+      <w:proofErr w:type="spellEnd"/>
+      <w:r>
+        <w:rPr>
+          <w:color w:val="4F81BD" w:themeColor="accent1"/>
+        </w:rPr>
+        <w:t xml:space="preserve">: "BSc Computing in </w:t>
+      </w:r>
+      <w:r>
+        <w:rPr>
+          <w:color w:val="4F81BD" w:themeColor="accent1"/>
+        </w:rPr>
+        <w:t>Software Development"}), (</w:t>
+      </w:r>
+      <w:proofErr w:type="spellStart"/>
+      <w:r>
+        <w:rPr>
+          <w:color w:val="4F81BD" w:themeColor="accent1"/>
+        </w:rPr>
+        <w:t>d:days</w:t>
+      </w:r>
+      <w:proofErr w:type="spellEnd"/>
+      <w:r>
+        <w:rPr>
+          <w:color w:val="4F81BD" w:themeColor="accent1"/>
+        </w:rPr>
+        <w:t xml:space="preserve"> { </w:t>
+      </w:r>
+      <w:proofErr w:type="spellStart"/>
+      <w:r>
+        <w:rPr>
+          <w:color w:val="4F81BD" w:themeColor="accent1"/>
+        </w:rPr>
+        <w:t>dayName</w:t>
+      </w:r>
+      <w:proofErr w:type="spellEnd"/>
+      <w:r>
+        <w:rPr>
+          <w:color w:val="4F81BD" w:themeColor="accent1"/>
+        </w:rPr>
+        <w:t>: "Monday"}) CREATE (n)-[:Days]-&gt;(d)</w:t>
       </w:r>
     </w:p>
     <w:p/>
@@ -198,7 +322,29 @@
         <w:rPr>
           <w:color w:val="8064A2" w:themeColor="accent4"/>
         </w:rPr>
-        <w:t>MATCH (n:collegeCourse) DELETE n</w:t>
+        <w:t>MATCH (</w:t>
+      </w:r>
+      <w:proofErr w:type="spellStart"/>
+      <w:r>
+        <w:rPr>
+          <w:color w:val="8064A2" w:themeColor="accent4"/>
+        </w:rPr>
+        <w:t>n</w:t>
+      </w:r>
+      <w:proofErr w:type="gramStart"/>
+      <w:r>
+        <w:rPr>
+          <w:color w:val="8064A2" w:themeColor="accent4"/>
+        </w:rPr>
+        <w:t>:collegeCourse</w:t>
+      </w:r>
+      <w:proofErr w:type="spellEnd"/>
+      <w:proofErr w:type="gramEnd"/>
+      <w:r>
+        <w:rPr>
+          <w:color w:val="8064A2" w:themeColor="accent4"/>
+        </w:rPr>
+        <w:t>) DELETE n</w:t>
       </w:r>
     </w:p>
     <w:p>
@@ -245,19 +391,69 @@
         <w:rPr>
           <w:color w:val="4BACC6" w:themeColor="accent5"/>
         </w:rPr>
-        <w:t>CREATE (g:groups  {groupName: "GroupA"}) return g</w:t>
-      </w:r>
-    </w:p>
-    <w:p>
-      <w:pPr>
+        <w:t>CREATE (</w:t>
+      </w:r>
+      <w:proofErr w:type="spellStart"/>
+      <w:r>
         <w:rPr>
           <w:color w:val="4BACC6" w:themeColor="accent5"/>
         </w:rPr>
-      </w:pPr>
+        <w:t>g</w:t>
+      </w:r>
+      <w:proofErr w:type="gramStart"/>
       <w:r>
         <w:rPr>
           <w:color w:val="4BACC6" w:themeColor="accent5"/>
         </w:rPr>
+        <w:t>:groups</w:t>
+      </w:r>
+      <w:proofErr w:type="spellEnd"/>
+      <w:proofErr w:type="gramEnd"/>
+      <w:r>
+        <w:rPr>
+          <w:color w:val="4BACC6" w:themeColor="accent5"/>
+        </w:rPr>
+        <w:t xml:space="preserve">  {</w:t>
+      </w:r>
+      <w:proofErr w:type="spellStart"/>
+      <w:r>
+        <w:rPr>
+          <w:color w:val="4BACC6" w:themeColor="accent5"/>
+        </w:rPr>
+        <w:t>groupName</w:t>
+      </w:r>
+      <w:proofErr w:type="spellEnd"/>
+      <w:r>
+        <w:rPr>
+          <w:color w:val="4BACC6" w:themeColor="accent5"/>
+        </w:rPr>
+        <w:t>: "</w:t>
+      </w:r>
+      <w:proofErr w:type="spellStart"/>
+      <w:r>
+        <w:rPr>
+          <w:color w:val="4BACC6" w:themeColor="accent5"/>
+        </w:rPr>
+        <w:t>GroupA</w:t>
+      </w:r>
+      <w:proofErr w:type="spellEnd"/>
+      <w:r>
+        <w:rPr>
+          <w:color w:val="4BACC6" w:themeColor="accent5"/>
+        </w:rPr>
+        <w:t>"}) return g</w:t>
+      </w:r>
+    </w:p>
+    <w:p>
+      <w:pPr>
+        <w:rPr>
+          <w:color w:val="4BACC6" w:themeColor="accent5"/>
+        </w:rPr>
+      </w:pPr>
+      <w:r>
+        <w:rPr>
+          <w:color w:val="4BACC6" w:themeColor="accent5"/>
+        </w:rPr>
         <w:t>----Then do this with all groups</w:t>
       </w:r>
     </w:p>
@@ -274,61 +470,155 @@
           <w:color w:val="FF0000"/>
         </w:rPr>
       </w:pPr>
+      <w:proofErr w:type="gramStart"/>
       <w:r>
         <w:rPr>
           <w:color w:val="FF0000"/>
         </w:rPr>
-        <w:t>create relationship between days and groups</w:t>
-      </w:r>
-    </w:p>
-    <w:p>
-      <w:pPr>
+        <w:t>create</w:t>
+      </w:r>
+      <w:proofErr w:type="gramEnd"/>
+      <w:r>
         <w:rPr>
           <w:color w:val="FF0000"/>
         </w:rPr>
-      </w:pPr>
-      <w:r>
+        <w:t xml:space="preserve"> relationship between days and groups</w:t>
+      </w:r>
+    </w:p>
+    <w:p>
+      <w:pPr>
         <w:rPr>
           <w:color w:val="FF0000"/>
         </w:rPr>
-        <w:t>MATCH (d:days { dayName: "Monday</w:t>
-      </w:r>
+      </w:pPr>
       <w:r>
         <w:rPr>
           <w:color w:val="FF0000"/>
         </w:rPr>
-        <w:t>"}), (g:group</w:t>
-      </w:r>
+        <w:t>MATCH (</w:t>
+      </w:r>
+      <w:proofErr w:type="spellStart"/>
       <w:r>
         <w:rPr>
           <w:color w:val="FF0000"/>
         </w:rPr>
+        <w:t>d</w:t>
+      </w:r>
+      <w:proofErr w:type="gramStart"/>
+      <w:r>
+        <w:rPr>
+          <w:color w:val="FF0000"/>
+        </w:rPr>
+        <w:t>:days</w:t>
+      </w:r>
+      <w:proofErr w:type="spellEnd"/>
+      <w:proofErr w:type="gramEnd"/>
+      <w:r>
+        <w:rPr>
+          <w:color w:val="FF0000"/>
+        </w:rPr>
+        <w:t xml:space="preserve"> { </w:t>
+      </w:r>
+      <w:proofErr w:type="spellStart"/>
+      <w:r>
+        <w:rPr>
+          <w:color w:val="FF0000"/>
+        </w:rPr>
+        <w:t>dayName</w:t>
+      </w:r>
+      <w:proofErr w:type="spellEnd"/>
+      <w:r>
+        <w:rPr>
+          <w:color w:val="FF0000"/>
+        </w:rPr>
+        <w:t>: "Monday</w:t>
+      </w:r>
+      <w:r>
+        <w:rPr>
+          <w:color w:val="FF0000"/>
+        </w:rPr>
+        <w:t>"}), (</w:t>
+      </w:r>
+      <w:proofErr w:type="spellStart"/>
+      <w:r>
+        <w:rPr>
+          <w:color w:val="FF0000"/>
+        </w:rPr>
+        <w:t>g:group</w:t>
+      </w:r>
+      <w:r>
+        <w:rPr>
+          <w:color w:val="FF0000"/>
+        </w:rPr>
         <w:t>s</w:t>
       </w:r>
+      <w:proofErr w:type="spellEnd"/>
       <w:r>
         <w:rPr>
           <w:color w:val="FF0000"/>
         </w:rPr>
-        <w:t xml:space="preserve"> { groupName: "GroupA"}) CREATE (d)-[:group</w:t>
-      </w:r>
+        <w:t xml:space="preserve"> { </w:t>
+      </w:r>
+      <w:proofErr w:type="spellStart"/>
       <w:r>
         <w:rPr>
           <w:color w:val="FF0000"/>
         </w:rPr>
+        <w:t>groupName</w:t>
+      </w:r>
+      <w:proofErr w:type="spellEnd"/>
+      <w:r>
+        <w:rPr>
+          <w:color w:val="FF0000"/>
+        </w:rPr>
+        <w:t>: "</w:t>
+      </w:r>
+      <w:proofErr w:type="spellStart"/>
+      <w:r>
+        <w:rPr>
+          <w:color w:val="FF0000"/>
+        </w:rPr>
+        <w:t>GroupA</w:t>
+      </w:r>
+      <w:proofErr w:type="spellEnd"/>
+      <w:r>
+        <w:rPr>
+          <w:color w:val="FF0000"/>
+        </w:rPr>
+        <w:t>"}) CREATE (d)-[:</w:t>
+      </w:r>
+      <w:proofErr w:type="spellStart"/>
+      <w:r>
+        <w:rPr>
+          <w:color w:val="FF0000"/>
+        </w:rPr>
+        <w:t>group</w:t>
+      </w:r>
+      <w:r>
+        <w:rPr>
+          <w:color w:val="FF0000"/>
+        </w:rPr>
         <w:t>sOnD</w:t>
       </w:r>
       <w:r>
         <w:rPr>
           <w:color w:val="FF0000"/>
         </w:rPr>
-        <w:t>ay]-&gt;(g)</w:t>
-      </w:r>
-    </w:p>
-    <w:p>
-      <w:pPr>
+        <w:t>ay</w:t>
+      </w:r>
+      <w:proofErr w:type="spellEnd"/>
+      <w:r>
         <w:rPr>
           <w:color w:val="FF0000"/>
         </w:rPr>
+        <w:t>]-&gt;(g)</w:t>
+      </w:r>
+    </w:p>
+    <w:p>
+      <w:pPr>
+        <w:rPr>
+          <w:color w:val="FF0000"/>
+        </w:rPr>
       </w:pPr>
     </w:p>
     <w:p>
@@ -354,19 +644,61 @@
         <w:rPr>
           <w:color w:val="9BBB59" w:themeColor="accent3"/>
         </w:rPr>
-        <w:t xml:space="preserve">MATCH (:groups {Name: "GroupA"})-[g:groupsPerDay]-(:days {Name: "Friday"}) </w:t>
-      </w:r>
-    </w:p>
-    <w:p>
-      <w:pPr>
+        <w:t>MATCH (</w:t>
+      </w:r>
+      <w:proofErr w:type="gramStart"/>
+      <w:r>
         <w:rPr>
           <w:color w:val="9BBB59" w:themeColor="accent3"/>
         </w:rPr>
-      </w:pPr>
+        <w:t>:groups</w:t>
+      </w:r>
+      <w:proofErr w:type="gramEnd"/>
       <w:r>
         <w:rPr>
           <w:color w:val="9BBB59" w:themeColor="accent3"/>
         </w:rPr>
+        <w:t xml:space="preserve"> {Name: "</w:t>
+      </w:r>
+      <w:proofErr w:type="spellStart"/>
+      <w:r>
+        <w:rPr>
+          <w:color w:val="9BBB59" w:themeColor="accent3"/>
+        </w:rPr>
+        <w:t>GroupA</w:t>
+      </w:r>
+      <w:proofErr w:type="spellEnd"/>
+      <w:r>
+        <w:rPr>
+          <w:color w:val="9BBB59" w:themeColor="accent3"/>
+        </w:rPr>
+        <w:t>"})-[</w:t>
+      </w:r>
+      <w:proofErr w:type="spellStart"/>
+      <w:r>
+        <w:rPr>
+          <w:color w:val="9BBB59" w:themeColor="accent3"/>
+        </w:rPr>
+        <w:t>g:groupsPerDay</w:t>
+      </w:r>
+      <w:proofErr w:type="spellEnd"/>
+      <w:r>
+        <w:rPr>
+          <w:color w:val="9BBB59" w:themeColor="accent3"/>
+        </w:rPr>
+        <w:t xml:space="preserve">]-(:days {Name: "Friday"}) </w:t>
+      </w:r>
+    </w:p>
+    <w:p>
+      <w:pPr>
+        <w:rPr>
+          <w:color w:val="9BBB59" w:themeColor="accent3"/>
+        </w:rPr>
+      </w:pPr>
+      <w:r>
+        <w:rPr>
+          <w:color w:val="9BBB59" w:themeColor="accent3"/>
+        </w:rPr>
         <w:t>DELETE g</w:t>
       </w:r>
     </w:p>
@@ -413,19 +745,55 @@
         <w:rPr>
           <w:color w:val="92CDDC" w:themeColor="accent5" w:themeTint="99"/>
         </w:rPr>
-        <w:t>CREATE (s:subjects  {subjectName: "Graph Theory"}) return s</w:t>
-      </w:r>
-    </w:p>
-    <w:p>
-      <w:pPr>
+        <w:t>CREATE (</w:t>
+      </w:r>
+      <w:proofErr w:type="spellStart"/>
+      <w:r>
         <w:rPr>
           <w:color w:val="92CDDC" w:themeColor="accent5" w:themeTint="99"/>
         </w:rPr>
-      </w:pPr>
+        <w:t>s</w:t>
+      </w:r>
+      <w:proofErr w:type="gramStart"/>
       <w:r>
         <w:rPr>
           <w:color w:val="92CDDC" w:themeColor="accent5" w:themeTint="99"/>
         </w:rPr>
+        <w:t>:subjects</w:t>
+      </w:r>
+      <w:proofErr w:type="spellEnd"/>
+      <w:proofErr w:type="gramEnd"/>
+      <w:r>
+        <w:rPr>
+          <w:color w:val="92CDDC" w:themeColor="accent5" w:themeTint="99"/>
+        </w:rPr>
+        <w:t xml:space="preserve">  {</w:t>
+      </w:r>
+      <w:proofErr w:type="spellStart"/>
+      <w:r>
+        <w:rPr>
+          <w:color w:val="92CDDC" w:themeColor="accent5" w:themeTint="99"/>
+        </w:rPr>
+        <w:t>subjectName</w:t>
+      </w:r>
+      <w:proofErr w:type="spellEnd"/>
+      <w:r>
+        <w:rPr>
+          <w:color w:val="92CDDC" w:themeColor="accent5" w:themeTint="99"/>
+        </w:rPr>
+        <w:t>: "Graph Theory"}) return s</w:t>
+      </w:r>
+    </w:p>
+    <w:p>
+      <w:pPr>
+        <w:rPr>
+          <w:color w:val="92CDDC" w:themeColor="accent5" w:themeTint="99"/>
+        </w:rPr>
+      </w:pPr>
+      <w:r>
+        <w:rPr>
+          <w:color w:val="92CDDC" w:themeColor="accent5" w:themeTint="99"/>
+        </w:rPr>
         <w:t>----Then do this with all subjects</w:t>
       </w:r>
     </w:p>
@@ -442,47 +810,147 @@
           <w:color w:val="0000FF"/>
         </w:rPr>
       </w:pPr>
+      <w:proofErr w:type="gramStart"/>
       <w:r>
         <w:rPr>
           <w:color w:val="0000FF"/>
         </w:rPr>
-        <w:t>create relationship between days and subjects</w:t>
-      </w:r>
-    </w:p>
-    <w:p>
-      <w:pPr>
+        <w:t>create</w:t>
+      </w:r>
+      <w:proofErr w:type="gramEnd"/>
+      <w:r>
         <w:rPr>
           <w:color w:val="0000FF"/>
         </w:rPr>
-      </w:pPr>
-      <w:r>
+        <w:t xml:space="preserve"> relationship between days and subjects</w:t>
+      </w:r>
+    </w:p>
+    <w:p>
+      <w:pPr>
         <w:rPr>
           <w:color w:val="0000FF"/>
         </w:rPr>
-        <w:t>MATCH (d:days { dayName: "Monday"}), (s:subjects  {subjectName: "Graph Theory"}) CREATE (d</w:t>
-      </w:r>
+      </w:pPr>
       <w:r>
         <w:rPr>
           <w:color w:val="0000FF"/>
         </w:rPr>
-        <w:t>)-[:subjects</w:t>
-      </w:r>
+        <w:t>MATCH (</w:t>
+      </w:r>
+      <w:proofErr w:type="spellStart"/>
       <w:r>
         <w:rPr>
           <w:color w:val="0000FF"/>
         </w:rPr>
+        <w:t>d</w:t>
+      </w:r>
+      <w:proofErr w:type="gramStart"/>
+      <w:r>
+        <w:rPr>
+          <w:color w:val="0000FF"/>
+        </w:rPr>
+        <w:t>:days</w:t>
+      </w:r>
+      <w:proofErr w:type="spellEnd"/>
+      <w:proofErr w:type="gramEnd"/>
+      <w:r>
+        <w:rPr>
+          <w:color w:val="0000FF"/>
+        </w:rPr>
+        <w:t xml:space="preserve"> { </w:t>
+      </w:r>
+      <w:proofErr w:type="spellStart"/>
+      <w:r>
+        <w:rPr>
+          <w:color w:val="0000FF"/>
+        </w:rPr>
+        <w:t>dayName</w:t>
+      </w:r>
+      <w:proofErr w:type="spellEnd"/>
+      <w:r>
+        <w:rPr>
+          <w:color w:val="0000FF"/>
+        </w:rPr>
+        <w:t>: "Monday"}), (</w:t>
+      </w:r>
+      <w:proofErr w:type="spellStart"/>
+      <w:r>
+        <w:rPr>
+          <w:color w:val="0000FF"/>
+        </w:rPr>
+        <w:t>s:subjects</w:t>
+      </w:r>
+      <w:proofErr w:type="spellEnd"/>
+      <w:r>
+        <w:rPr>
+          <w:color w:val="0000FF"/>
+        </w:rPr>
+        <w:t xml:space="preserve">  {</w:t>
+      </w:r>
+      <w:proofErr w:type="spellStart"/>
+      <w:r>
+        <w:rPr>
+          <w:color w:val="0000FF"/>
+        </w:rPr>
+        <w:t>subjectName</w:t>
+      </w:r>
+      <w:proofErr w:type="spellEnd"/>
+      <w:r>
+        <w:rPr>
+          <w:color w:val="0000FF"/>
+        </w:rPr>
+        <w:t xml:space="preserve">: </w:t>
+      </w:r>
+      <w:proofErr w:type="spellStart"/>
+      <w:r>
+        <w:rPr>
+          <w:color w:val="0000FF"/>
+        </w:rPr>
+        <w:t xml:space="preserve">"Graph Theory"}) CREATE </w:t>
+      </w:r>
+      <w:proofErr w:type="spellEnd"/>
+      <w:r>
+        <w:rPr>
+          <w:color w:val="0000FF"/>
+        </w:rPr>
+        <w:t>(d</w:t>
+      </w:r>
+      <w:r>
+        <w:rPr>
+          <w:color w:val="0000FF"/>
+        </w:rPr>
+        <w:t>)-[:</w:t>
+      </w:r>
+      <w:proofErr w:type="spellStart"/>
+      <w:r>
+        <w:rPr>
+          <w:color w:val="0000FF"/>
+        </w:rPr>
+        <w:t>subjects</w:t>
+      </w:r>
+      <w:r>
+        <w:rPr>
+          <w:color w:val="0000FF"/>
+        </w:rPr>
         <w:t>OnD</w:t>
       </w:r>
       <w:r>
         <w:rPr>
           <w:color w:val="0000FF"/>
         </w:rPr>
-        <w:t>ay]-&gt;(s</w:t>
-      </w:r>
+        <w:t>ay</w:t>
+      </w:r>
+      <w:proofErr w:type="spellEnd"/>
       <w:r>
         <w:rPr>
           <w:color w:val="0000FF"/>
         </w:rPr>
+        <w:t>]-&gt;(s</w:t>
+      </w:r>
+      <w:r>
+        <w:rPr>
+          <w:color w:val="0000FF"/>
+        </w:rPr>
         <w:t>)</w:t>
       </w:r>
     </w:p>
@@ -519,32 +987,126 @@
           <w:color w:val="000000" w:themeColor="text1"/>
         </w:rPr>
       </w:pPr>
+      <w:proofErr w:type="gramStart"/>
       <w:r>
         <w:rPr>
           <w:color w:val="000000" w:themeColor="text1"/>
         </w:rPr>
         <w:lastRenderedPageBreak/>
-        <w:t>create relationship between groups and subjects</w:t>
-      </w:r>
-    </w:p>
-    <w:p>
-      <w:pPr>
-        <w:rPr>
-          <w:color w:val="000000" w:themeColor="text1"/>
-        </w:rPr>
-      </w:pPr>
-      <w:r>
-        <w:rPr>
-          <w:color w:val="000000" w:themeColor="text1"/>
-        </w:rPr>
-        <w:t>MATCH (g:groups{ groupName: "GroupA"}), (s:subjects  {subjectName: "Graph Theory"}) CREATE (g</w:t>
-      </w:r>
-      <w:r>
-        <w:rPr>
-          <w:color w:val="000000" w:themeColor="text1"/>
-        </w:rPr>
-        <w:t>)-[:subjectForgroups</w:t>
-      </w:r>
+        <w:t>create</w:t>
+      </w:r>
+      <w:proofErr w:type="gramEnd"/>
+      <w:r>
+        <w:rPr>
+          <w:color w:val="000000" w:themeColor="text1"/>
+        </w:rPr>
+        <w:t xml:space="preserve"> relationship between groups and subjects</w:t>
+      </w:r>
+    </w:p>
+    <w:p>
+      <w:pPr>
+        <w:rPr>
+          <w:color w:val="000000" w:themeColor="text1"/>
+        </w:rPr>
+      </w:pPr>
+      <w:r>
+        <w:rPr>
+          <w:color w:val="000000" w:themeColor="text1"/>
+        </w:rPr>
+        <w:t>MATCH (</w:t>
+      </w:r>
+      <w:proofErr w:type="spellStart"/>
+      <w:r>
+        <w:rPr>
+          <w:color w:val="000000" w:themeColor="text1"/>
+        </w:rPr>
+        <w:t>g</w:t>
+      </w:r>
+      <w:proofErr w:type="gramStart"/>
+      <w:r>
+        <w:rPr>
+          <w:color w:val="000000" w:themeColor="text1"/>
+        </w:rPr>
+        <w:t>:groups</w:t>
+      </w:r>
+      <w:proofErr w:type="spellEnd"/>
+      <w:proofErr w:type="gramEnd"/>
+      <w:r>
+        <w:rPr>
+          <w:color w:val="000000" w:themeColor="text1"/>
+        </w:rPr>
+        <w:t xml:space="preserve">{ </w:t>
+      </w:r>
+      <w:proofErr w:type="spellStart"/>
+      <w:r>
+        <w:rPr>
+          <w:color w:val="000000" w:themeColor="text1"/>
+        </w:rPr>
+        <w:t>groupName</w:t>
+      </w:r>
+      <w:proofErr w:type="spellEnd"/>
+      <w:r>
+        <w:rPr>
+          <w:color w:val="000000" w:themeColor="text1"/>
+        </w:rPr>
+        <w:t>: "</w:t>
+      </w:r>
+      <w:proofErr w:type="spellStart"/>
+      <w:r>
+        <w:rPr>
+          <w:color w:val="000000" w:themeColor="text1"/>
+        </w:rPr>
+        <w:t>GroupA</w:t>
+      </w:r>
+      <w:proofErr w:type="spellEnd"/>
+      <w:r>
+        <w:rPr>
+          <w:color w:val="000000" w:themeColor="text1"/>
+        </w:rPr>
+        <w:t>"}), (</w:t>
+      </w:r>
+      <w:proofErr w:type="spellStart"/>
+      <w:r>
+        <w:rPr>
+          <w:color w:val="000000" w:themeColor="text1"/>
+        </w:rPr>
+        <w:t>s:subjects</w:t>
+      </w:r>
+      <w:proofErr w:type="spellEnd"/>
+      <w:r>
+        <w:rPr>
+          <w:color w:val="000000" w:themeColor="text1"/>
+        </w:rPr>
+        <w:t xml:space="preserve">  {</w:t>
+      </w:r>
+      <w:proofErr w:type="spellStart"/>
+      <w:r>
+        <w:rPr>
+          <w:color w:val="000000" w:themeColor="text1"/>
+        </w:rPr>
+        <w:t>subjectName</w:t>
+      </w:r>
+      <w:proofErr w:type="spellEnd"/>
+      <w:r>
+        <w:rPr>
+          <w:color w:val="000000" w:themeColor="text1"/>
+        </w:rPr>
+        <w:t>: "Graph Theory"}) CREATE (g</w:t>
+      </w:r>
+      <w:r>
+        <w:rPr>
+          <w:color w:val="000000" w:themeColor="text1"/>
+        </w:rPr>
+        <w:t>)-[:</w:t>
+      </w:r>
+      <w:proofErr w:type="spellStart"/>
+      <w:r>
+        <w:rPr>
+          <w:color w:val="000000" w:themeColor="text1"/>
+        </w:rPr>
+        <w:t>subjectForgroups</w:t>
+      </w:r>
+      <w:proofErr w:type="spellEnd"/>
       <w:r>
         <w:rPr>
           <w:color w:val="000000" w:themeColor="text1"/>
@@ -607,7 +1169,43 @@
         <w:rPr>
           <w:color w:val="E36C0A" w:themeColor="accent6" w:themeShade="BF"/>
         </w:rPr>
-        <w:t>(r:rooms  {roomNo: "Room998"}) return r</w:t>
+        <w:t>(</w:t>
+      </w:r>
+      <w:proofErr w:type="spellStart"/>
+      <w:r>
+        <w:rPr>
+          <w:color w:val="E36C0A" w:themeColor="accent6" w:themeShade="BF"/>
+        </w:rPr>
+        <w:t>r</w:t>
+      </w:r>
+      <w:proofErr w:type="gramStart"/>
+      <w:r>
+        <w:rPr>
+          <w:color w:val="E36C0A" w:themeColor="accent6" w:themeShade="BF"/>
+        </w:rPr>
+        <w:t>:rooms</w:t>
+      </w:r>
+      <w:proofErr w:type="spellEnd"/>
+      <w:proofErr w:type="gramEnd"/>
+      <w:r>
+        <w:rPr>
+          <w:color w:val="E36C0A" w:themeColor="accent6" w:themeShade="BF"/>
+        </w:rPr>
+        <w:t xml:space="preserve">  {</w:t>
+      </w:r>
+      <w:proofErr w:type="spellStart"/>
+      <w:r>
+        <w:rPr>
+          <w:color w:val="E36C0A" w:themeColor="accent6" w:themeShade="BF"/>
+        </w:rPr>
+        <w:t>roomNo</w:t>
+      </w:r>
+      <w:proofErr w:type="spellEnd"/>
+      <w:r>
+        <w:rPr>
+          <w:color w:val="E36C0A" w:themeColor="accent6" w:themeShade="BF"/>
+        </w:rPr>
+        <w:t>: "Room998"}) return r</w:t>
       </w:r>
     </w:p>
     <w:p>
@@ -659,7 +1257,43 @@
         <w:rPr>
           <w:color w:val="000000" w:themeColor="text1"/>
         </w:rPr>
-        <w:t>MATCH (r:rooms {roomNo: "481"}) DELETE r</w:t>
+        <w:t>MATCH (</w:t>
+      </w:r>
+      <w:proofErr w:type="spellStart"/>
+      <w:r>
+        <w:rPr>
+          <w:color w:val="000000" w:themeColor="text1"/>
+        </w:rPr>
+        <w:t>r</w:t>
+      </w:r>
+      <w:proofErr w:type="gramStart"/>
+      <w:r>
+        <w:rPr>
+          <w:color w:val="000000" w:themeColor="text1"/>
+        </w:rPr>
+        <w:t>:rooms</w:t>
+      </w:r>
+      <w:proofErr w:type="spellEnd"/>
+      <w:proofErr w:type="gramEnd"/>
+      <w:r>
+        <w:rPr>
+          <w:color w:val="000000" w:themeColor="text1"/>
+        </w:rPr>
+        <w:t xml:space="preserve"> {</w:t>
+      </w:r>
+      <w:proofErr w:type="spellStart"/>
+      <w:r>
+        <w:rPr>
+          <w:color w:val="000000" w:themeColor="text1"/>
+        </w:rPr>
+        <w:t>roomNo</w:t>
+      </w:r>
+      <w:proofErr w:type="spellEnd"/>
+      <w:r>
+        <w:rPr>
+          <w:color w:val="000000" w:themeColor="text1"/>
+        </w:rPr>
+        <w:t>: "481"}) DELETE r</w:t>
       </w:r>
     </w:p>
     <w:p>
@@ -692,19 +1326,41 @@
         <w:rPr>
           <w:color w:val="92CDDC" w:themeColor="accent5" w:themeTint="99"/>
         </w:rPr>
-        <w:t>CREATE (l:lecturer{lecturer: "Ian"}) return l</w:t>
-      </w:r>
-    </w:p>
-    <w:p>
-      <w:pPr>
+        <w:t>CREATE (</w:t>
+      </w:r>
+      <w:proofErr w:type="spellStart"/>
+      <w:r>
         <w:rPr>
           <w:color w:val="92CDDC" w:themeColor="accent5" w:themeTint="99"/>
         </w:rPr>
-      </w:pPr>
+        <w:t>l</w:t>
+      </w:r>
+      <w:proofErr w:type="gramStart"/>
       <w:r>
         <w:rPr>
           <w:color w:val="92CDDC" w:themeColor="accent5" w:themeTint="99"/>
         </w:rPr>
+        <w:t>:lecturer</w:t>
+      </w:r>
+      <w:proofErr w:type="spellEnd"/>
+      <w:proofErr w:type="gramEnd"/>
+      <w:r>
+        <w:rPr>
+          <w:color w:val="92CDDC" w:themeColor="accent5" w:themeTint="99"/>
+        </w:rPr>
+        <w:t>{lecturer: "Ian"}) return l</w:t>
+      </w:r>
+    </w:p>
+    <w:p>
+      <w:pPr>
+        <w:rPr>
+          <w:color w:val="92CDDC" w:themeColor="accent5" w:themeTint="99"/>
+        </w:rPr>
+      </w:pPr>
+      <w:r>
+        <w:rPr>
+          <w:color w:val="92CDDC" w:themeColor="accent5" w:themeTint="99"/>
+        </w:rPr>
         <w:t>----Then do this with all lecturers</w:t>
       </w:r>
     </w:p>
@@ -738,7 +1394,21 @@
         <w:rPr>
           <w:color w:val="8064A2" w:themeColor="accent4"/>
         </w:rPr>
-        <w:t>MATCH (l:lecturer</w:t>
+        <w:t>MATCH (</w:t>
+      </w:r>
+      <w:proofErr w:type="spellStart"/>
+      <w:r>
+        <w:rPr>
+          <w:color w:val="8064A2" w:themeColor="accent4"/>
+        </w:rPr>
+        <w:t>l</w:t>
+      </w:r>
+      <w:proofErr w:type="gramStart"/>
+      <w:r>
+        <w:rPr>
+          <w:color w:val="8064A2" w:themeColor="accent4"/>
+        </w:rPr>
+        <w:t>:lecturer</w:t>
       </w:r>
       <w:r>
         <w:rPr>
@@ -746,6 +1416,8 @@
         </w:rPr>
         <w:t>s</w:t>
       </w:r>
+      <w:proofErr w:type="spellEnd"/>
+      <w:proofErr w:type="gramEnd"/>
       <w:r>
         <w:rPr>
           <w:color w:val="8064A2" w:themeColor="accent4"/>
@@ -756,8 +1428,16 @@
         <w:rPr>
           <w:color w:val="8064A2" w:themeColor="accent4"/>
         </w:rPr>
-        <w:t xml:space="preserve"> McLoughlin</w:t>
-      </w:r>
+        <w:t xml:space="preserve"> </w:t>
+      </w:r>
+      <w:proofErr w:type="spellStart"/>
+      <w:r>
+        <w:rPr>
+          <w:color w:val="8064A2" w:themeColor="accent4"/>
+        </w:rPr>
+        <w:t>McLoughlin</w:t>
+      </w:r>
+      <w:proofErr w:type="spellEnd"/>
       <w:r>
         <w:rPr>
           <w:color w:val="8064A2" w:themeColor="accent4"/>
@@ -774,19 +1454,61 @@
         <w:rPr>
           <w:color w:val="8064A2" w:themeColor="accent4"/>
         </w:rPr>
-        <w:t xml:space="preserve"> (s:subjects  {subjectName: "Graph Theory"}) CREATE (l)-[</w:t>
-      </w:r>
-      <w:r>
-        <w:rPr>
-          <w:color w:val="8064A2" w:themeColor="accent4"/>
-        </w:rPr>
-        <w:t>:lecturerfor</w:t>
-      </w:r>
-      <w:r>
-        <w:rPr>
-          <w:color w:val="8064A2" w:themeColor="accent4"/>
-        </w:rPr>
-        <w:t>Subject]-&gt;(s)</w:t>
+        <w:t xml:space="preserve"> (</w:t>
+      </w:r>
+      <w:proofErr w:type="spellStart"/>
+      <w:r>
+        <w:rPr>
+          <w:color w:val="8064A2" w:themeColor="accent4"/>
+        </w:rPr>
+        <w:t>s:subjects</w:t>
+      </w:r>
+      <w:proofErr w:type="spellEnd"/>
+      <w:r>
+        <w:rPr>
+          <w:color w:val="8064A2" w:themeColor="accent4"/>
+        </w:rPr>
+        <w:t xml:space="preserve">  {</w:t>
+      </w:r>
+      <w:proofErr w:type="spellStart"/>
+      <w:r>
+        <w:rPr>
+          <w:color w:val="8064A2" w:themeColor="accent4"/>
+        </w:rPr>
+        <w:t>subjectName</w:t>
+      </w:r>
+      <w:proofErr w:type="spellEnd"/>
+      <w:r>
+        <w:rPr>
+          <w:color w:val="8064A2" w:themeColor="accent4"/>
+        </w:rPr>
+        <w:t>: "Graph Theory"}) CREATE (l)-[</w:t>
+      </w:r>
+      <w:r>
+        <w:rPr>
+          <w:color w:val="8064A2" w:themeColor="accent4"/>
+        </w:rPr>
+        <w:t>:</w:t>
+      </w:r>
+      <w:proofErr w:type="spellStart"/>
+      <w:r>
+        <w:rPr>
+          <w:color w:val="8064A2" w:themeColor="accent4"/>
+        </w:rPr>
+        <w:t>lecturerfor</w:t>
+      </w:r>
+      <w:r>
+        <w:rPr>
+          <w:color w:val="8064A2" w:themeColor="accent4"/>
+        </w:rPr>
+        <w:t>Subject</w:t>
+      </w:r>
+      <w:proofErr w:type="spellEnd"/>
+      <w:r>
+        <w:rPr>
+          <w:color w:val="8064A2" w:themeColor="accent4"/>
+        </w:rPr>
+        <w:t>]-&gt;(s)</w:t>
       </w:r>
     </w:p>
     <w:p>
@@ -832,19 +1554,41 @@
         <w:rPr>
           <w:color w:val="D99594" w:themeColor="accent2" w:themeTint="99"/>
         </w:rPr>
-        <w:t>CREATE (t:timeslots {time: "9:00-10:00"}) return t</w:t>
-      </w:r>
-    </w:p>
-    <w:p>
-      <w:pPr>
+        <w:t>CREATE (</w:t>
+      </w:r>
+      <w:proofErr w:type="spellStart"/>
+      <w:r>
         <w:rPr>
           <w:color w:val="D99594" w:themeColor="accent2" w:themeTint="99"/>
         </w:rPr>
-      </w:pPr>
+        <w:t>t</w:t>
+      </w:r>
+      <w:proofErr w:type="gramStart"/>
       <w:r>
         <w:rPr>
           <w:color w:val="D99594" w:themeColor="accent2" w:themeTint="99"/>
         </w:rPr>
+        <w:t>:timeslots</w:t>
+      </w:r>
+      <w:proofErr w:type="spellEnd"/>
+      <w:proofErr w:type="gramEnd"/>
+      <w:r>
+        <w:rPr>
+          <w:color w:val="D99594" w:themeColor="accent2" w:themeTint="99"/>
+        </w:rPr>
+        <w:t xml:space="preserve"> {time: "9:00-10:00"}) return t</w:t>
+      </w:r>
+    </w:p>
+    <w:p>
+      <w:pPr>
+        <w:rPr>
+          <w:color w:val="D99594" w:themeColor="accent2" w:themeTint="99"/>
+        </w:rPr>
+      </w:pPr>
+      <w:r>
+        <w:rPr>
+          <w:color w:val="D99594" w:themeColor="accent2" w:themeTint="99"/>
+        </w:rPr>
         <w:t>----Then do this with all room</w:t>
       </w:r>
     </w:p>
@@ -878,19 +1622,83 @@
         <w:rPr>
           <w:color w:val="1F497D" w:themeColor="text2"/>
         </w:rPr>
-        <w:t>MATCH (t:timeslots {time: "9:00-10:00"}) ,(s:subjects  {subjectName: "Graph Theory"}) CREATE (t)-[:timeforSubject]-&gt;(s)</w:t>
-      </w:r>
-    </w:p>
-    <w:p>
-      <w:pPr>
+        <w:t>MATCH (</w:t>
+      </w:r>
+      <w:proofErr w:type="spellStart"/>
+      <w:r>
         <w:rPr>
           <w:color w:val="1F497D" w:themeColor="text2"/>
         </w:rPr>
-      </w:pPr>
+        <w:t>t</w:t>
+      </w:r>
+      <w:proofErr w:type="gramStart"/>
       <w:r>
         <w:rPr>
           <w:color w:val="1F497D" w:themeColor="text2"/>
         </w:rPr>
+        <w:t>:timeslots</w:t>
+      </w:r>
+      <w:proofErr w:type="spellEnd"/>
+      <w:proofErr w:type="gramEnd"/>
+      <w:r>
+        <w:rPr>
+          <w:color w:val="1F497D" w:themeColor="text2"/>
+        </w:rPr>
+        <w:t xml:space="preserve"> {time: "9:00-10:00"}) ,(</w:t>
+      </w:r>
+      <w:proofErr w:type="spellStart"/>
+      <w:r>
+        <w:rPr>
+          <w:color w:val="1F497D" w:themeColor="text2"/>
+        </w:rPr>
+        <w:t>s:subjects</w:t>
+      </w:r>
+      <w:proofErr w:type="spellEnd"/>
+      <w:r>
+        <w:rPr>
+          <w:color w:val="1F497D" w:themeColor="text2"/>
+        </w:rPr>
+        <w:t xml:space="preserve">  {</w:t>
+      </w:r>
+      <w:proofErr w:type="spellStart"/>
+      <w:r>
+        <w:rPr>
+          <w:color w:val="1F497D" w:themeColor="text2"/>
+        </w:rPr>
+        <w:t>subjectName</w:t>
+      </w:r>
+      <w:proofErr w:type="spellEnd"/>
+      <w:r>
+        <w:rPr>
+          <w:color w:val="1F497D" w:themeColor="text2"/>
+        </w:rPr>
+        <w:t>: "Graph Theory"}) CREATE (t)-[:</w:t>
+      </w:r>
+      <w:proofErr w:type="spellStart"/>
+      <w:r>
+        <w:rPr>
+          <w:color w:val="1F497D" w:themeColor="text2"/>
+        </w:rPr>
+        <w:t>timeforSubject</w:t>
+      </w:r>
+      <w:proofErr w:type="spellEnd"/>
+      <w:r>
+        <w:rPr>
+          <w:color w:val="1F497D" w:themeColor="text2"/>
+        </w:rPr>
+        <w:t>]-&gt;(s)</w:t>
+      </w:r>
+    </w:p>
+    <w:p>
+      <w:pPr>
+        <w:rPr>
+          <w:color w:val="1F497D" w:themeColor="text2"/>
+        </w:rPr>
+      </w:pPr>
+      <w:r>
+        <w:rPr>
+          <w:color w:val="1F497D" w:themeColor="text2"/>
+        </w:rPr>
         <w:t>Do this for all lecturers and subjects as fit</w:t>
       </w:r>
     </w:p>
@@ -924,19 +1732,83 @@
         <w:rPr>
           <w:color w:val="9BBB59" w:themeColor="accent3"/>
         </w:rPr>
-        <w:t>MATCH (t:timeslots {time: "9:00-10:00"}) ,(d:days { dayName: "Monday"), CREATE (t)-[:timeodDay]-&gt;(d)</w:t>
-      </w:r>
-    </w:p>
-    <w:p>
-      <w:pPr>
+        <w:t>MATCH (</w:t>
+      </w:r>
+      <w:proofErr w:type="spellStart"/>
+      <w:r>
         <w:rPr>
           <w:color w:val="9BBB59" w:themeColor="accent3"/>
         </w:rPr>
-      </w:pPr>
+        <w:t>t</w:t>
+      </w:r>
+      <w:proofErr w:type="gramStart"/>
       <w:r>
         <w:rPr>
           <w:color w:val="9BBB59" w:themeColor="accent3"/>
         </w:rPr>
+        <w:t>:timeslots</w:t>
+      </w:r>
+      <w:proofErr w:type="spellEnd"/>
+      <w:proofErr w:type="gramEnd"/>
+      <w:r>
+        <w:rPr>
+          <w:color w:val="9BBB59" w:themeColor="accent3"/>
+        </w:rPr>
+        <w:t xml:space="preserve"> {time: "9:00-10:00"}) ,(</w:t>
+      </w:r>
+      <w:proofErr w:type="spellStart"/>
+      <w:r>
+        <w:rPr>
+          <w:color w:val="9BBB59" w:themeColor="accent3"/>
+        </w:rPr>
+        <w:t>d:days</w:t>
+      </w:r>
+      <w:proofErr w:type="spellEnd"/>
+      <w:r>
+        <w:rPr>
+          <w:color w:val="9BBB59" w:themeColor="accent3"/>
+        </w:rPr>
+        <w:t xml:space="preserve"> { </w:t>
+      </w:r>
+      <w:proofErr w:type="spellStart"/>
+      <w:r>
+        <w:rPr>
+          <w:color w:val="9BBB59" w:themeColor="accent3"/>
+        </w:rPr>
+        <w:t>dayName</w:t>
+      </w:r>
+      <w:proofErr w:type="spellEnd"/>
+      <w:r>
+        <w:rPr>
+          <w:color w:val="9BBB59" w:themeColor="accent3"/>
+        </w:rPr>
+        <w:t>: "Monday"), CREATE (t)-[:</w:t>
+      </w:r>
+      <w:proofErr w:type="spellStart"/>
+      <w:r>
+        <w:rPr>
+          <w:color w:val="9BBB59" w:themeColor="accent3"/>
+        </w:rPr>
+        <w:t>timeodDay</w:t>
+      </w:r>
+      <w:proofErr w:type="spellEnd"/>
+      <w:r>
+        <w:rPr>
+          <w:color w:val="9BBB59" w:themeColor="accent3"/>
+        </w:rPr>
+        <w:t>]-&gt;(d)</w:t>
+      </w:r>
+    </w:p>
+    <w:p>
+      <w:pPr>
+        <w:rPr>
+          <w:color w:val="9BBB59" w:themeColor="accent3"/>
+        </w:rPr>
+      </w:pPr>
+      <w:r>
+        <w:rPr>
+          <w:color w:val="9BBB59" w:themeColor="accent3"/>
+        </w:rPr>
         <w:t>Do this for all days and subjects as fit</w:t>
       </w:r>
     </w:p>
@@ -977,7 +1849,71 @@
         <w:rPr>
           <w:color w:val="E36C0A" w:themeColor="accent6" w:themeShade="BF"/>
         </w:rPr>
-        <w:t>MATCH (t:timeslots {time: "9:00-10:00"}) ,(l:lecturers { lecturer: "Ian McLoughlin"), CREATE (t)-[:timeforLect]-&gt;(d)</w:t>
+        <w:t>MATCH (</w:t>
+      </w:r>
+      <w:proofErr w:type="spellStart"/>
+      <w:r>
+        <w:rPr>
+          <w:color w:val="E36C0A" w:themeColor="accent6" w:themeShade="BF"/>
+        </w:rPr>
+        <w:t>t</w:t>
+      </w:r>
+      <w:proofErr w:type="gramStart"/>
+      <w:r>
+        <w:rPr>
+          <w:color w:val="E36C0A" w:themeColor="accent6" w:themeShade="BF"/>
+        </w:rPr>
+        <w:t>:timeslots</w:t>
+      </w:r>
+      <w:proofErr w:type="spellEnd"/>
+      <w:proofErr w:type="gramEnd"/>
+      <w:r>
+        <w:rPr>
+          <w:color w:val="E36C0A" w:themeColor="accent6" w:themeShade="BF"/>
+        </w:rPr>
+        <w:t xml:space="preserve"> {time: "9:00-10:00"}) ,(</w:t>
+      </w:r>
+      <w:proofErr w:type="spellStart"/>
+      <w:r>
+        <w:rPr>
+          <w:color w:val="E36C0A" w:themeColor="accent6" w:themeShade="BF"/>
+        </w:rPr>
+        <w:t>l:lecturers</w:t>
+      </w:r>
+      <w:proofErr w:type="spellEnd"/>
+      <w:r>
+        <w:rPr>
+          <w:color w:val="E36C0A" w:themeColor="accent6" w:themeShade="BF"/>
+        </w:rPr>
+        <w:t xml:space="preserve"> { lecturer: "Ian </w:t>
+      </w:r>
+      <w:proofErr w:type="spellStart"/>
+      <w:r>
+        <w:rPr>
+          <w:color w:val="E36C0A" w:themeColor="accent6" w:themeShade="BF"/>
+        </w:rPr>
+        <w:t>McLoughlin</w:t>
+      </w:r>
+      <w:proofErr w:type="spellEnd"/>
+      <w:r>
+        <w:rPr>
+          <w:color w:val="E36C0A" w:themeColor="accent6" w:themeShade="BF"/>
+        </w:rPr>
+        <w:t>"), CREATE (t)-[:</w:t>
+      </w:r>
+      <w:proofErr w:type="spellStart"/>
+      <w:r>
+        <w:rPr>
+          <w:color w:val="E36C0A" w:themeColor="accent6" w:themeShade="BF"/>
+        </w:rPr>
+        <w:t>timeforLect</w:t>
+      </w:r>
+      <w:proofErr w:type="spellEnd"/>
+      <w:r>
+        <w:rPr>
+          <w:color w:val="E36C0A" w:themeColor="accent6" w:themeShade="BF"/>
+        </w:rPr>
+        <w:t>]-&gt;(d)</w:t>
       </w:r>
     </w:p>
     <w:p>
@@ -1116,20 +2052,92 @@
         <w:rPr>
           <w:color w:val="000000" w:themeColor="text1"/>
         </w:rPr>
-        <w:t>MATCH (r:rooms{ roomNo: "145</w:t>
-      </w:r>
-      <w:r>
-        <w:rPr>
-          <w:color w:val="000000" w:themeColor="text1"/>
-        </w:rPr>
-        <w:t>"}), (s:subjects  {subject</w:t>
-      </w:r>
-      <w:r>
-        <w:rPr>
-          <w:color w:val="000000" w:themeColor="text1"/>
-        </w:rPr>
-        <w:t>Name: "Graph Theory"}) CREATE (r)-[:roomForSubject</w:t>
-      </w:r>
+        <w:t>MATCH (</w:t>
+      </w:r>
+      <w:proofErr w:type="spellStart"/>
+      <w:r>
+        <w:rPr>
+          <w:color w:val="000000" w:themeColor="text1"/>
+        </w:rPr>
+        <w:t>r</w:t>
+      </w:r>
+      <w:proofErr w:type="gramStart"/>
+      <w:r>
+        <w:rPr>
+          <w:color w:val="000000" w:themeColor="text1"/>
+        </w:rPr>
+        <w:t>:rooms</w:t>
+      </w:r>
+      <w:proofErr w:type="spellEnd"/>
+      <w:proofErr w:type="gramEnd"/>
+      <w:r>
+        <w:rPr>
+          <w:color w:val="000000" w:themeColor="text1"/>
+        </w:rPr>
+        <w:t xml:space="preserve">{ </w:t>
+      </w:r>
+      <w:proofErr w:type="spellStart"/>
+      <w:r>
+        <w:rPr>
+          <w:color w:val="000000" w:themeColor="text1"/>
+        </w:rPr>
+        <w:t>roomNo</w:t>
+      </w:r>
+      <w:proofErr w:type="spellEnd"/>
+      <w:r>
+        <w:rPr>
+          <w:color w:val="000000" w:themeColor="text1"/>
+        </w:rPr>
+        <w:t>: "145</w:t>
+      </w:r>
+      <w:r>
+        <w:rPr>
+          <w:color w:val="000000" w:themeColor="text1"/>
+        </w:rPr>
+        <w:t>"}), (</w:t>
+      </w:r>
+      <w:proofErr w:type="spellStart"/>
+      <w:r>
+        <w:rPr>
+          <w:color w:val="000000" w:themeColor="text1"/>
+        </w:rPr>
+        <w:t>s:subjects</w:t>
+      </w:r>
+      <w:proofErr w:type="spellEnd"/>
+      <w:r>
+        <w:rPr>
+          <w:color w:val="000000" w:themeColor="text1"/>
+        </w:rPr>
+        <w:t xml:space="preserve">  {</w:t>
+      </w:r>
+      <w:proofErr w:type="spellStart"/>
+      <w:r>
+        <w:rPr>
+          <w:color w:val="000000" w:themeColor="text1"/>
+        </w:rPr>
+        <w:t>subject</w:t>
+      </w:r>
+      <w:r>
+        <w:rPr>
+          <w:color w:val="000000" w:themeColor="text1"/>
+        </w:rPr>
+        <w:t>Name</w:t>
+      </w:r>
+      <w:proofErr w:type="spellEnd"/>
+      <w:r>
+        <w:rPr>
+          <w:color w:val="000000" w:themeColor="text1"/>
+        </w:rPr>
+        <w:t>: "Graph Theory"}) CREATE (r)-[:</w:t>
+      </w:r>
+      <w:proofErr w:type="spellStart"/>
+      <w:r>
+        <w:rPr>
+          <w:color w:val="000000" w:themeColor="text1"/>
+        </w:rPr>
+        <w:t>roomForSubject</w:t>
+      </w:r>
+      <w:proofErr w:type="spellEnd"/>
       <w:r>
         <w:rPr>
           <w:color w:val="000000" w:themeColor="text1"/>

</xml_diff>